<commit_message>
gop fe vo be
</commit_message>
<xml_diff>
--- a/BaoCaoDoAn.docx
+++ b/BaoCaoDoAn.docx
@@ -8,9 +8,9 @@
           <w:lang w:val="vi-VN"/>
         </w:rPr>
       </w:pPr>
-      <w:bookmarkStart w:id="0" w:name="_Hlk102508646"/>
-      <w:bookmarkStart w:id="1" w:name="_Toc128884482"/>
-      <w:bookmarkStart w:id="2" w:name="_Toc489949034"/>
+      <w:bookmarkStart w:id="0" w:name="_Toc128884482"/>
+      <w:bookmarkStart w:id="1" w:name="_Toc489949034"/>
+      <w:bookmarkStart w:id="2" w:name="_Hlk102508646"/>
       <w:r>
         <w:rPr>
           <w:lang w:val="vi-VN"/>
@@ -35,7 +35,7 @@
         </w:rPr>
         <w:t>công cụ</w:t>
       </w:r>
-      <w:bookmarkEnd w:id="1"/>
+      <w:bookmarkEnd w:id="0"/>
     </w:p>
     <w:p>
       <w:pPr>
@@ -1144,23 +1144,7 @@
           <w:color w:val="000000"/>
           <w:szCs w:val="28"/>
         </w:rPr>
-        <w:t xml:space="preserve">Cung cấp cho UML, COM, OMT và Booch </w:t>
-      </w:r>
-      <w:proofErr w:type="gramStart"/>
-      <w:r>
-        <w:rPr>
-          <w:color w:val="000000"/>
-          <w:szCs w:val="28"/>
-        </w:rPr>
-        <w:t>‘ 93</w:t>
-      </w:r>
-      <w:proofErr w:type="gramEnd"/>
-      <w:r>
-        <w:rPr>
-          <w:color w:val="000000"/>
-          <w:szCs w:val="28"/>
-        </w:rPr>
-        <w:t>.</w:t>
+        <w:t>Cung cấp cho UML, COM, OMT và Booch ‘ 93.</w:t>
       </w:r>
     </w:p>
     <w:p>
@@ -1423,27 +1407,7 @@
           <w:szCs w:val="28"/>
           <w:shd w:val="clear" w:color="auto" w:fill="FFFFFF"/>
         </w:rPr>
-        <w:t xml:space="preserve">Chức năng chính của CASE Studio </w:t>
-      </w:r>
-      <w:proofErr w:type="gramStart"/>
-      <w:r>
-        <w:rPr>
-          <w:color w:val="000000"/>
-          <w:spacing w:val="-1"/>
-          <w:szCs w:val="28"/>
-          <w:shd w:val="clear" w:color="auto" w:fill="FFFFFF"/>
-        </w:rPr>
-        <w:t>2 :</w:t>
-      </w:r>
-      <w:proofErr w:type="gramEnd"/>
-      <w:r>
-        <w:rPr>
-          <w:color w:val="000000"/>
-          <w:spacing w:val="-1"/>
-          <w:szCs w:val="28"/>
-          <w:shd w:val="clear" w:color="auto" w:fill="FFFFFF"/>
-        </w:rPr>
-        <w:t xml:space="preserve"> tạo mô hình ERD từ mã script SQL (DDL), Đảo mã từ file HTML cụ thể hay file dữ liệu RTF, xuất mô hình Data Flow Diagrams thành file quản lý định đạng XML, Templater editor</w:t>
+        <w:t>Chức năng chính của CASE Studio 2 : tạo mô hình ERD từ mã script SQL (DDL), Đảo mã từ file HTML cụ thể hay file dữ liệu RTF, xuất mô hình Data Flow Diagrams thành file quản lý định đạng XML, Templater editor</w:t>
       </w:r>
     </w:p>
     <w:p>
@@ -3311,7 +3275,7 @@
         </w:rPr>
       </w:pPr>
       <w:bookmarkStart w:id="18" w:name="_Toc128884490"/>
-      <w:bookmarkEnd w:id="2"/>
+      <w:bookmarkEnd w:id="1"/>
       <w:r>
         <w:rPr>
           <w:rFonts w:cs="Times New Roman"/>
@@ -3987,7 +3951,7 @@
           <w:szCs w:val="28"/>
           <w:lang w:val="vi-VN"/>
         </w:rPr>
-        <w:t>Giao diện đẹp, thân thiện, ngôn ngữ tiếng anh.</w:t>
+        <w:t>Giao diện đẹp, thân thiện.</w:t>
       </w:r>
     </w:p>
     <w:p>
@@ -4104,22 +4068,12 @@
       <w:bookmarkEnd w:id="22"/>
     </w:p>
     <w:p>
-      <w:pPr>
-        <w:pStyle w:val="Caption"/>
-      </w:pPr>
-      <w:bookmarkStart w:id="23" w:name="_Toc128992260"/>
-      <w:r>
-        <w:rPr>
-          <w:noProof/>
-          <w:color w:val="000000"/>
-          <w:szCs w:val="28"/>
-          <w:lang w:val="en-US" w:eastAsia="zh-CN"/>
-        </w:rPr>
+      <w:r>
         <w:drawing>
-          <wp:inline distT="0" distB="0" distL="0" distR="0" wp14:anchorId="75762F2C" wp14:editId="10D95C27">
-            <wp:extent cx="5867400" cy="4705350"/>
-            <wp:effectExtent l="0" t="0" r="0" b="0"/>
-            <wp:docPr id="45" name="Picture 45"/>
+          <wp:inline distT="0" distB="0" distL="0" distR="0" wp14:anchorId="0712705C" wp14:editId="5D116AD6">
+            <wp:extent cx="5759450" cy="3119120"/>
+            <wp:effectExtent l="0" t="0" r="0" b="5080"/>
+            <wp:docPr id="1" name="Picture 1"/>
             <wp:cNvGraphicFramePr>
               <a:graphicFrameLocks xmlns:a="http://schemas.openxmlformats.org/drawingml/2006/main" noChangeAspect="1"/>
             </wp:cNvGraphicFramePr>
@@ -4127,36 +4081,23 @@
               <a:graphicData uri="http://schemas.openxmlformats.org/drawingml/2006/picture">
                 <pic:pic xmlns:pic="http://schemas.openxmlformats.org/drawingml/2006/picture">
                   <pic:nvPicPr>
-                    <pic:cNvPr id="0" name="Picture 1"/>
-                    <pic:cNvPicPr>
-                      <a:picLocks noChangeAspect="1" noChangeArrowheads="1"/>
-                    </pic:cNvPicPr>
+                    <pic:cNvPr id="1" name=""/>
+                    <pic:cNvPicPr/>
                   </pic:nvPicPr>
                   <pic:blipFill>
-                    <a:blip r:embed="rId27">
-                      <a:extLst>
-                        <a:ext uri="{28A0092B-C50C-407E-A947-70E740481C1C}">
-                          <a14:useLocalDpi xmlns:a14="http://schemas.microsoft.com/office/drawing/2010/main" val="0"/>
-                        </a:ext>
-                      </a:extLst>
-                    </a:blip>
-                    <a:srcRect/>
+                    <a:blip r:embed="rId27"/>
                     <a:stretch>
                       <a:fillRect/>
                     </a:stretch>
                   </pic:blipFill>
-                  <pic:spPr bwMode="auto">
+                  <pic:spPr>
                     <a:xfrm>
                       <a:off x="0" y="0"/>
-                      <a:ext cx="5867400" cy="4705350"/>
+                      <a:ext cx="5759450" cy="3119120"/>
                     </a:xfrm>
                     <a:prstGeom prst="rect">
                       <a:avLst/>
                     </a:prstGeom>
-                    <a:noFill/>
-                    <a:ln>
-                      <a:noFill/>
-                    </a:ln>
                   </pic:spPr>
                 </pic:pic>
               </a:graphicData>
@@ -4164,6 +4105,12 @@
           </wp:inline>
         </w:drawing>
       </w:r>
+    </w:p>
+    <w:p>
+      <w:pPr>
+        <w:pStyle w:val="Caption"/>
+      </w:pPr>
+      <w:bookmarkStart w:id="23" w:name="_Toc128992260"/>
       <w:r>
         <w:t xml:space="preserve"> </w:t>
       </w:r>
@@ -11144,27 +11091,13 @@
         <w:rPr>
           <w:szCs w:val="28"/>
         </w:rPr>
-        <w:t xml:space="preserve">quản </w:t>
-      </w:r>
-      <w:proofErr w:type="gramStart"/>
-      <w:r>
-        <w:rPr>
-          <w:szCs w:val="28"/>
-        </w:rPr>
-        <w:t>trị</w:t>
-      </w:r>
-      <w:r>
-        <w:rPr>
-          <w:szCs w:val="28"/>
-        </w:rPr>
-        <w:t xml:space="preserve">  kích</w:t>
-      </w:r>
-      <w:proofErr w:type="gramEnd"/>
-      <w:r>
-        <w:rPr>
-          <w:szCs w:val="28"/>
-        </w:rPr>
-        <w:t xml:space="preserve"> vào nút “Quản Lý Danh Mục” trên thanh menu của trang quản trị.</w:t>
+        <w:t>quản trị</w:t>
+      </w:r>
+      <w:r>
+        <w:rPr>
+          <w:szCs w:val="28"/>
+        </w:rPr>
+        <w:t xml:space="preserve">  kích vào nút “Quản Lý Danh Mục” trên thanh menu của trang quản trị.</w:t>
       </w:r>
       <w:r>
         <w:rPr>
@@ -11205,21 +11138,7 @@
           <w:szCs w:val="28"/>
         </w:rPr>
         <w:tab/>
-        <w:t xml:space="preserve">a. Người quản trị kích vào </w:t>
-      </w:r>
-      <w:proofErr w:type="gramStart"/>
-      <w:r>
-        <w:rPr>
-          <w:szCs w:val="28"/>
-        </w:rPr>
-        <w:t>nút ”Thêm</w:t>
-      </w:r>
-      <w:proofErr w:type="gramEnd"/>
-      <w:r>
-        <w:rPr>
-          <w:szCs w:val="28"/>
-        </w:rPr>
-        <w:t xml:space="preserve"> mới” trong danh sách các danh mục. Hệ thống sẽ hiển thị màn hình nhập thông tin cho danh mục mới.</w:t>
+        <w:t>a. Người quản trị kích vào nút ”Thêm mới” trong danh sách các danh mục. Hệ thống sẽ hiển thị màn hình nhập thông tin cho danh mục mới.</w:t>
       </w:r>
     </w:p>
     <w:p>
@@ -11237,21 +11156,7 @@
           <w:szCs w:val="28"/>
         </w:rPr>
         <w:tab/>
-        <w:t>b. Người quản trị nhập thông tin cho danh mục mới và kích vào nút “Lưu</w:t>
-      </w:r>
-      <w:proofErr w:type="gramStart"/>
-      <w:r>
-        <w:rPr>
-          <w:szCs w:val="28"/>
-        </w:rPr>
-        <w:t>” .</w:t>
-      </w:r>
-      <w:proofErr w:type="gramEnd"/>
-      <w:r>
-        <w:rPr>
-          <w:szCs w:val="28"/>
-        </w:rPr>
-        <w:t xml:space="preserve"> Hệ thống sẽ thêm một danh mục mới vào CSDL sau đó lấy thông tin các danh mục hiển thị lên màn hình.</w:t>
+        <w:t>b. Người quản trị nhập thông tin cho danh mục mới và kích vào nút “Lưu” . Hệ thống sẽ thêm một danh mục mới vào CSDL sau đó lấy thông tin các danh mục hiển thị lên màn hình.</w:t>
       </w:r>
     </w:p>
     <w:p>
@@ -11358,21 +11263,7 @@
         <w:rPr>
           <w:szCs w:val="28"/>
         </w:rPr>
-        <w:t>Người quản trị kích nút “</w:t>
-      </w:r>
-      <w:proofErr w:type="gramStart"/>
-      <w:r>
-        <w:rPr>
-          <w:szCs w:val="28"/>
-        </w:rPr>
-        <w:t>Xóa ”</w:t>
-      </w:r>
-      <w:proofErr w:type="gramEnd"/>
-      <w:r>
-        <w:rPr>
-          <w:szCs w:val="28"/>
-        </w:rPr>
-        <w:t xml:space="preserve"> trong danh sách danh mục. Hệ thống sẽ xóa danh mục trong CSDL. Use case kết thúc. </w:t>
+        <w:t xml:space="preserve">Người quản trị kích nút “Xóa ” trong danh sách danh mục. Hệ thống sẽ xóa danh mục trong CSDL. Use case kết thúc. </w:t>
       </w:r>
     </w:p>
     <w:p>
@@ -12116,27 +12007,13 @@
         <w:rPr>
           <w:szCs w:val="28"/>
         </w:rPr>
-        <w:t xml:space="preserve">quản </w:t>
-      </w:r>
-      <w:proofErr w:type="gramStart"/>
-      <w:r>
-        <w:rPr>
-          <w:szCs w:val="28"/>
-        </w:rPr>
-        <w:t>trị</w:t>
-      </w:r>
-      <w:r>
-        <w:rPr>
-          <w:szCs w:val="28"/>
-        </w:rPr>
-        <w:t xml:space="preserve">  kích</w:t>
-      </w:r>
-      <w:proofErr w:type="gramEnd"/>
-      <w:r>
-        <w:rPr>
-          <w:szCs w:val="28"/>
-        </w:rPr>
-        <w:t xml:space="preserve"> vào nút “Quản Lý </w:t>
+        <w:t>quản trị</w:t>
+      </w:r>
+      <w:r>
+        <w:rPr>
+          <w:szCs w:val="28"/>
+        </w:rPr>
+        <w:t xml:space="preserve">  kích vào nút “Quản Lý </w:t>
       </w:r>
       <w:r>
         <w:rPr>
@@ -12201,21 +12078,7 @@
           <w:szCs w:val="28"/>
         </w:rPr>
         <w:tab/>
-        <w:t xml:space="preserve">a. Người quản trị kích vào </w:t>
-      </w:r>
-      <w:proofErr w:type="gramStart"/>
-      <w:r>
-        <w:rPr>
-          <w:szCs w:val="28"/>
-        </w:rPr>
-        <w:t>nút ”Thêm</w:t>
-      </w:r>
-      <w:proofErr w:type="gramEnd"/>
-      <w:r>
-        <w:rPr>
-          <w:szCs w:val="28"/>
-        </w:rPr>
-        <w:t xml:space="preserve"> mới” trong danh sách các </w:t>
+        <w:t xml:space="preserve">a. Người quản trị kích vào nút ”Thêm mới” trong danh sách các </w:t>
       </w:r>
       <w:r>
         <w:rPr>
@@ -12269,21 +12132,7 @@
         <w:rPr>
           <w:szCs w:val="28"/>
         </w:rPr>
-        <w:t xml:space="preserve"> mới và kích vào nút “Lưu</w:t>
-      </w:r>
-      <w:proofErr w:type="gramStart"/>
-      <w:r>
-        <w:rPr>
-          <w:szCs w:val="28"/>
-        </w:rPr>
-        <w:t>” .</w:t>
-      </w:r>
-      <w:proofErr w:type="gramEnd"/>
-      <w:r>
-        <w:rPr>
-          <w:szCs w:val="28"/>
-        </w:rPr>
-        <w:t xml:space="preserve"> Hệ thống sẽ thêm một </w:t>
+        <w:t xml:space="preserve"> mới và kích vào nút “Lưu” . Hệ thống sẽ thêm một </w:t>
       </w:r>
       <w:r>
         <w:rPr>
@@ -12301,27 +12150,13 @@
         <w:rPr>
           <w:szCs w:val="28"/>
         </w:rPr>
-        <w:t xml:space="preserve">sản </w:t>
-      </w:r>
-      <w:proofErr w:type="gramStart"/>
-      <w:r>
-        <w:rPr>
-          <w:szCs w:val="28"/>
-        </w:rPr>
-        <w:t xml:space="preserve">phẩm </w:t>
-      </w:r>
-      <w:r>
-        <w:rPr>
-          <w:szCs w:val="28"/>
-        </w:rPr>
-        <w:t xml:space="preserve"> hiển</w:t>
-      </w:r>
-      <w:proofErr w:type="gramEnd"/>
-      <w:r>
-        <w:rPr>
-          <w:szCs w:val="28"/>
-        </w:rPr>
-        <w:t xml:space="preserve"> thị lên màn hình.</w:t>
+        <w:t xml:space="preserve">sản phẩm </w:t>
+      </w:r>
+      <w:r>
+        <w:rPr>
+          <w:szCs w:val="28"/>
+        </w:rPr>
+        <w:t xml:space="preserve"> hiển thị lên màn hình.</w:t>
       </w:r>
     </w:p>
     <w:p>
@@ -12494,21 +12329,7 @@
         <w:rPr>
           <w:szCs w:val="28"/>
         </w:rPr>
-        <w:t>út “</w:t>
-      </w:r>
-      <w:proofErr w:type="gramStart"/>
-      <w:r>
-        <w:rPr>
-          <w:szCs w:val="28"/>
-        </w:rPr>
-        <w:t>Xóa ”</w:t>
-      </w:r>
-      <w:proofErr w:type="gramEnd"/>
-      <w:r>
-        <w:rPr>
-          <w:szCs w:val="28"/>
-        </w:rPr>
-        <w:t xml:space="preserve"> trong danh sách sản phẩm</w:t>
+        <w:t>út “Xóa ” trong danh sách sản phẩm</w:t>
       </w:r>
       <w:r>
         <w:rPr>
@@ -13278,27 +13099,13 @@
         <w:rPr>
           <w:szCs w:val="28"/>
         </w:rPr>
-        <w:t xml:space="preserve">quản </w:t>
-      </w:r>
-      <w:proofErr w:type="gramStart"/>
-      <w:r>
-        <w:rPr>
-          <w:szCs w:val="28"/>
-        </w:rPr>
-        <w:t>trị</w:t>
-      </w:r>
-      <w:r>
-        <w:rPr>
-          <w:szCs w:val="28"/>
-        </w:rPr>
-        <w:t xml:space="preserve">  kích</w:t>
-      </w:r>
-      <w:proofErr w:type="gramEnd"/>
-      <w:r>
-        <w:rPr>
-          <w:szCs w:val="28"/>
-        </w:rPr>
-        <w:t xml:space="preserve"> vào nút “Quản Lý </w:t>
+        <w:t>quản trị</w:t>
+      </w:r>
+      <w:r>
+        <w:rPr>
+          <w:szCs w:val="28"/>
+        </w:rPr>
+        <w:t xml:space="preserve">  kích vào nút “Quản Lý </w:t>
       </w:r>
       <w:r>
         <w:rPr>
@@ -13363,21 +13170,7 @@
           <w:szCs w:val="28"/>
         </w:rPr>
         <w:tab/>
-        <w:t xml:space="preserve">a. Người quản trị kích vào </w:t>
-      </w:r>
-      <w:proofErr w:type="gramStart"/>
-      <w:r>
-        <w:rPr>
-          <w:szCs w:val="28"/>
-        </w:rPr>
-        <w:t>nút ”Thêm</w:t>
-      </w:r>
-      <w:proofErr w:type="gramEnd"/>
-      <w:r>
-        <w:rPr>
-          <w:szCs w:val="28"/>
-        </w:rPr>
-        <w:t xml:space="preserve"> mới” trong danh sách các </w:t>
+        <w:t xml:space="preserve">a. Người quản trị kích vào nút ”Thêm mới” trong danh sách các </w:t>
       </w:r>
       <w:r>
         <w:rPr>
@@ -13431,21 +13224,7 @@
         <w:rPr>
           <w:szCs w:val="28"/>
         </w:rPr>
-        <w:t xml:space="preserve"> mới và kích vào nút “Lưu</w:t>
-      </w:r>
-      <w:proofErr w:type="gramStart"/>
-      <w:r>
-        <w:rPr>
-          <w:szCs w:val="28"/>
-        </w:rPr>
-        <w:t>” .</w:t>
-      </w:r>
-      <w:proofErr w:type="gramEnd"/>
-      <w:r>
-        <w:rPr>
-          <w:szCs w:val="28"/>
-        </w:rPr>
-        <w:t xml:space="preserve"> Hệ thống sẽ thêm một </w:t>
+        <w:t xml:space="preserve"> mới và kích vào nút “Lưu” . Hệ thống sẽ thêm một </w:t>
       </w:r>
       <w:r>
         <w:rPr>
@@ -13463,14 +13242,7 @@
         <w:rPr>
           <w:szCs w:val="28"/>
         </w:rPr>
-        <w:t xml:space="preserve">tài </w:t>
-      </w:r>
-      <w:proofErr w:type="gramStart"/>
-      <w:r>
-        <w:rPr>
-          <w:szCs w:val="28"/>
-        </w:rPr>
-        <w:t>khoản</w:t>
+        <w:t>tài khoản</w:t>
       </w:r>
       <w:r>
         <w:rPr>
@@ -13482,14 +13254,7 @@
         <w:rPr>
           <w:szCs w:val="28"/>
         </w:rPr>
-        <w:t xml:space="preserve"> hiển</w:t>
-      </w:r>
-      <w:proofErr w:type="gramEnd"/>
-      <w:r>
-        <w:rPr>
-          <w:szCs w:val="28"/>
-        </w:rPr>
-        <w:t xml:space="preserve"> thị lên màn hình.</w:t>
+        <w:t xml:space="preserve"> hiển thị lên màn hình.</w:t>
       </w:r>
     </w:p>
     <w:p>
@@ -13662,21 +13427,7 @@
         <w:rPr>
           <w:szCs w:val="28"/>
         </w:rPr>
-        <w:t>út “</w:t>
-      </w:r>
-      <w:proofErr w:type="gramStart"/>
-      <w:r>
-        <w:rPr>
-          <w:szCs w:val="28"/>
-        </w:rPr>
-        <w:t>Xóa ”</w:t>
-      </w:r>
-      <w:proofErr w:type="gramEnd"/>
-      <w:r>
-        <w:rPr>
-          <w:szCs w:val="28"/>
-        </w:rPr>
-        <w:t xml:space="preserve"> trong danh sách </w:t>
+        <w:t xml:space="preserve">út “Xóa ” trong danh sách </w:t>
       </w:r>
       <w:r>
         <w:rPr>
@@ -14555,23 +14306,7 @@
           <w:bCs/>
           <w:szCs w:val="28"/>
         </w:rPr>
-        <w:t xml:space="preserve">Người quản trị kích vào “Xem” một đơn hàng trên cửa sổ danh sách đơn hàng. Hệ thống lấy thông tin chi tiết </w:t>
-      </w:r>
-      <w:proofErr w:type="gramStart"/>
-      <w:r>
-        <w:rPr>
-          <w:bCs/>
-          <w:szCs w:val="28"/>
-        </w:rPr>
-        <w:t>của  đơn</w:t>
-      </w:r>
-      <w:proofErr w:type="gramEnd"/>
-      <w:r>
-        <w:rPr>
-          <w:bCs/>
-          <w:szCs w:val="28"/>
-        </w:rPr>
-        <w:t xml:space="preserve"> hàng hiển thị lên màn hình. </w:t>
+        <w:t xml:space="preserve">Người quản trị kích vào “Xem” một đơn hàng trên cửa sổ danh sách đơn hàng. Hệ thống lấy thông tin chi tiết của  đơn hàng hiển thị lên màn hình. </w:t>
       </w:r>
     </w:p>
     <w:p>
@@ -15600,27 +15335,13 @@
         <w:rPr>
           <w:szCs w:val="28"/>
         </w:rPr>
-        <w:t xml:space="preserve">quản </w:t>
-      </w:r>
-      <w:proofErr w:type="gramStart"/>
-      <w:r>
-        <w:rPr>
-          <w:szCs w:val="28"/>
-        </w:rPr>
-        <w:t>trị</w:t>
-      </w:r>
-      <w:r>
-        <w:rPr>
-          <w:szCs w:val="28"/>
-        </w:rPr>
-        <w:t xml:space="preserve">  kích</w:t>
-      </w:r>
-      <w:proofErr w:type="gramEnd"/>
-      <w:r>
-        <w:rPr>
-          <w:szCs w:val="28"/>
-        </w:rPr>
-        <w:t xml:space="preserve"> vào nút “Quản Lý </w:t>
+        <w:t>quản trị</w:t>
+      </w:r>
+      <w:r>
+        <w:rPr>
+          <w:szCs w:val="28"/>
+        </w:rPr>
+        <w:t xml:space="preserve">  kích vào nút “Quản Lý </w:t>
       </w:r>
       <w:r>
         <w:rPr>
@@ -15685,21 +15406,7 @@
           <w:szCs w:val="28"/>
         </w:rPr>
         <w:tab/>
-        <w:t xml:space="preserve">a. Người quản trị kích vào </w:t>
-      </w:r>
-      <w:proofErr w:type="gramStart"/>
-      <w:r>
-        <w:rPr>
-          <w:szCs w:val="28"/>
-        </w:rPr>
-        <w:t>nút ”Thêm</w:t>
-      </w:r>
-      <w:proofErr w:type="gramEnd"/>
-      <w:r>
-        <w:rPr>
-          <w:szCs w:val="28"/>
-        </w:rPr>
-        <w:t xml:space="preserve"> mới” trong danh sách </w:t>
+        <w:t xml:space="preserve">a. Người quản trị kích vào nút ”Thêm mới” trong danh sách </w:t>
       </w:r>
       <w:r>
         <w:rPr>
@@ -15753,21 +15460,7 @@
         <w:rPr>
           <w:szCs w:val="28"/>
         </w:rPr>
-        <w:t xml:space="preserve"> mới và kích vào nút “Lưu</w:t>
-      </w:r>
-      <w:proofErr w:type="gramStart"/>
-      <w:r>
-        <w:rPr>
-          <w:szCs w:val="28"/>
-        </w:rPr>
-        <w:t>” .</w:t>
-      </w:r>
-      <w:proofErr w:type="gramEnd"/>
-      <w:r>
-        <w:rPr>
-          <w:szCs w:val="28"/>
-        </w:rPr>
-        <w:t xml:space="preserve"> Hệ thống sẽ thêm một </w:t>
+        <w:t xml:space="preserve"> mới và kích vào nút “Lưu” . Hệ thống sẽ thêm một </w:t>
       </w:r>
       <w:r>
         <w:rPr>
@@ -15781,7 +15474,6 @@
         </w:rPr>
         <w:t xml:space="preserve"> mới vào CSDL sau đó lấy thông tin các </w:t>
       </w:r>
-      <w:proofErr w:type="gramStart"/>
       <w:r>
         <w:rPr>
           <w:szCs w:val="28"/>
@@ -15798,14 +15490,7 @@
         <w:rPr>
           <w:szCs w:val="28"/>
         </w:rPr>
-        <w:t xml:space="preserve"> hiển</w:t>
-      </w:r>
-      <w:proofErr w:type="gramEnd"/>
-      <w:r>
-        <w:rPr>
-          <w:szCs w:val="28"/>
-        </w:rPr>
-        <w:t xml:space="preserve"> thị lên màn hình.</w:t>
+        <w:t xml:space="preserve"> hiển thị lên màn hình.</w:t>
       </w:r>
     </w:p>
     <w:p>
@@ -15978,21 +15663,7 @@
         <w:rPr>
           <w:szCs w:val="28"/>
         </w:rPr>
-        <w:t>út “</w:t>
-      </w:r>
-      <w:proofErr w:type="gramStart"/>
-      <w:r>
-        <w:rPr>
-          <w:szCs w:val="28"/>
-        </w:rPr>
-        <w:t>Xóa ”</w:t>
-      </w:r>
-      <w:proofErr w:type="gramEnd"/>
-      <w:r>
-        <w:rPr>
-          <w:szCs w:val="28"/>
-        </w:rPr>
-        <w:t xml:space="preserve"> trong danh sách </w:t>
+        <w:t xml:space="preserve">út “Xóa ” trong danh sách </w:t>
       </w:r>
       <w:r>
         <w:rPr>
@@ -16599,7 +16270,7 @@
       </w:r>
       <w:bookmarkEnd w:id="94"/>
     </w:p>
-    <w:bookmarkEnd w:id="0"/>
+    <w:bookmarkEnd w:id="2"/>
     <w:p/>
     <w:sectPr>
       <w:headerReference w:type="default" r:id="rId62"/>
@@ -24071,7 +23742,7 @@
     <w:lsdException w:name="Table Web 2" w:semiHidden="1" w:unhideWhenUsed="1"/>
     <w:lsdException w:name="Table Web 3" w:semiHidden="1" w:unhideWhenUsed="1"/>
     <w:lsdException w:name="Balloon Text" w:semiHidden="1" w:unhideWhenUsed="1"/>
-    <w:lsdException w:name="Table Grid" w:semiHidden="1" w:uiPriority="39" w:unhideWhenUsed="1"/>
+    <w:lsdException w:name="Table Grid" w:uiPriority="39"/>
     <w:lsdException w:name="Table Theme" w:semiHidden="1" w:unhideWhenUsed="1"/>
     <w:lsdException w:name="Placeholder Text" w:semiHidden="1"/>
     <w:lsdException w:name="No Spacing" w:uiPriority="1" w:qFormat="1"/>

</xml_diff>